<commit_message>
Finish MO 7, 8
</commit_message>
<xml_diff>
--- a/Semestr_IV/Podstawy_Baz_Danych/Lab_VI.docx
+++ b/Semestr_IV/Podstawy_Baz_Danych/Lab_VI.docx
@@ -21,17 +21,7 @@
           <w:sz w:val="56"/>
           <w:szCs w:val="56"/>
         </w:rPr>
-        <w:t>Laboratorium V</w:t>
-      </w:r>
-      <w:r>
-        <w:rPr>
-          <w:rFonts w:ascii="Arial" w:hAnsi="Arial" w:cs="Arial"/>
-          <w:b/>
-          <w:bCs/>
-          <w:sz w:val="56"/>
-          <w:szCs w:val="56"/>
-        </w:rPr>
-        <w:t>I</w:t>
+        <w:t>Laboratorium VI</w:t>
       </w:r>
     </w:p>
     <w:p>
@@ -122,43 +112,828 @@
         <w:rPr>
           <w:rFonts w:ascii="Arial" w:hAnsi="Arial" w:cs="Arial"/>
         </w:rPr>
-        <w:t>Skompiluj co najmniej 3 harmonogramy zdarzeń (zdarzenie jednorazowe</w:t>
-      </w:r>
-      <w:r>
-        <w:rPr>
-          <w:rFonts w:ascii="Arial" w:hAnsi="Arial" w:cs="Arial"/>
-        </w:rPr>
-        <w:t xml:space="preserve"> </w:t>
-      </w:r>
-      <w:r>
-        <w:rPr>
-          <w:rFonts w:ascii="Arial" w:hAnsi="Arial" w:cs="Arial"/>
-        </w:rPr>
-        <w:t>usuwane po wykonaniu, zdarzenie jednorazowe nie jest usuwane po wykonaniu,</w:t>
-      </w:r>
-      <w:r>
-        <w:rPr>
-          <w:rFonts w:ascii="Arial" w:hAnsi="Arial" w:cs="Arial"/>
-        </w:rPr>
-        <w:t xml:space="preserve"> </w:t>
-      </w:r>
-      <w:r>
-        <w:rPr>
-          <w:rFonts w:ascii="Arial" w:hAnsi="Arial" w:cs="Arial"/>
-        </w:rPr>
-        <w:t>zdarzenie cykliczne) dla wcześniej utworzonej bazy danych według indywidualnego</w:t>
-      </w:r>
-      <w:r>
-        <w:rPr>
-          <w:rFonts w:ascii="Arial" w:hAnsi="Arial" w:cs="Arial"/>
-        </w:rPr>
-        <w:t xml:space="preserve"> </w:t>
-      </w:r>
-      <w:r>
-        <w:rPr>
-          <w:rFonts w:ascii="Arial" w:hAnsi="Arial" w:cs="Arial"/>
-        </w:rPr>
-        <w:t>obszaru tematycznego. Pokaż skrypty i ich wyniki w postaci kopii ekranu</w:t>
+        <w:t>Skompiluj co najmniej 3 harmonogramy zdarzeń (zdarzenie jednorazowe usuwane po wykonaniu, zdarzenie jednorazowe nie jest usuwane po wykonaniu, zdarzenie cykliczne) dla wcześniej utworzonej bazy danych według indywidualnego obszaru tematycznego. Pokaż skrypty i ich wyniki w postaci kopii ekranu</w:t>
+      </w:r>
+    </w:p>
+    <w:p>
+      <w:pPr>
+        <w:pStyle w:val="Akapitzlist"/>
+        <w:rPr>
+          <w:rFonts w:ascii="Arial" w:hAnsi="Arial" w:cs="Arial"/>
+        </w:rPr>
+      </w:pPr>
+    </w:p>
+    <w:p>
+      <w:pPr>
+        <w:pStyle w:val="Akapitzlist"/>
+        <w:rPr>
+          <w:rFonts w:ascii="Arial" w:hAnsi="Arial" w:cs="Arial"/>
+        </w:rPr>
+      </w:pPr>
+    </w:p>
+    <w:p>
+      <w:pPr>
+        <w:ind w:firstLine="708"/>
+        <w:jc w:val="both"/>
+        <w:rPr>
+          <w:rFonts w:ascii="Arial" w:hAnsi="Arial" w:cs="Arial"/>
+        </w:rPr>
+      </w:pPr>
+      <w:r>
+        <w:rPr>
+          <w:rFonts w:ascii="Arial" w:hAnsi="Arial" w:cs="Arial"/>
+        </w:rPr>
+        <w:drawing>
+          <wp:anchor distT="0" distB="0" distL="114300" distR="114300" simplePos="0" relativeHeight="251658240" behindDoc="1" locked="0" layoutInCell="1" allowOverlap="1" wp14:anchorId="3E4CB04A">
+            <wp:simplePos x="0" y="0"/>
+            <wp:positionH relativeFrom="margin">
+              <wp:align>center</wp:align>
+            </wp:positionH>
+            <wp:positionV relativeFrom="paragraph">
+              <wp:posOffset>357505</wp:posOffset>
+            </wp:positionV>
+            <wp:extent cx="3000375" cy="1895475"/>
+            <wp:effectExtent l="0" t="0" r="9525" b="9525"/>
+            <wp:wrapNone/>
+            <wp:docPr id="2039702146" name="Obraz 1"/>
+            <wp:cNvGraphicFramePr>
+              <a:graphicFrameLocks xmlns:a="http://schemas.openxmlformats.org/drawingml/2006/main" noChangeAspect="1"/>
+            </wp:cNvGraphicFramePr>
+            <a:graphic xmlns:a="http://schemas.openxmlformats.org/drawingml/2006/main">
+              <a:graphicData uri="http://schemas.openxmlformats.org/drawingml/2006/picture">
+                <pic:pic xmlns:pic="http://schemas.openxmlformats.org/drawingml/2006/picture">
+                  <pic:nvPicPr>
+                    <pic:cNvPr id="2039702146" name=""/>
+                    <pic:cNvPicPr/>
+                  </pic:nvPicPr>
+                  <pic:blipFill>
+                    <a:blip r:embed="rId5">
+                      <a:extLst>
+                        <a:ext uri="{28A0092B-C50C-407E-A947-70E740481C1C}">
+                          <a14:useLocalDpi xmlns:a14="http://schemas.microsoft.com/office/drawing/2010/main" val="0"/>
+                        </a:ext>
+                      </a:extLst>
+                    </a:blip>
+                    <a:stretch>
+                      <a:fillRect/>
+                    </a:stretch>
+                  </pic:blipFill>
+                  <pic:spPr>
+                    <a:xfrm>
+                      <a:off x="0" y="0"/>
+                      <a:ext cx="3000375" cy="1895475"/>
+                    </a:xfrm>
+                    <a:prstGeom prst="rect">
+                      <a:avLst/>
+                    </a:prstGeom>
+                  </pic:spPr>
+                </pic:pic>
+              </a:graphicData>
+            </a:graphic>
+            <wp14:sizeRelH relativeFrom="page">
+              <wp14:pctWidth>0</wp14:pctWidth>
+            </wp14:sizeRelH>
+            <wp14:sizeRelV relativeFrom="page">
+              <wp14:pctHeight>0</wp14:pctHeight>
+            </wp14:sizeRelV>
+          </wp:anchor>
+        </w:drawing>
+      </w:r>
+      <w:r>
+        <w:rPr>
+          <w:rFonts w:ascii="Arial" w:hAnsi="Arial" w:cs="Arial"/>
+        </w:rPr>
+        <w:t>Tworzymy bazę danych wraz z przykładową tabelą:</w:t>
+      </w:r>
+    </w:p>
+    <w:p>
+      <w:pPr>
+        <w:ind w:firstLine="708"/>
+        <w:jc w:val="both"/>
+        <w:rPr>
+          <w:rFonts w:ascii="Arial" w:hAnsi="Arial" w:cs="Arial"/>
+        </w:rPr>
+      </w:pPr>
+    </w:p>
+    <w:p>
+      <w:pPr>
+        <w:rPr>
+          <w:rFonts w:ascii="Arial" w:hAnsi="Arial" w:cs="Arial"/>
+        </w:rPr>
+      </w:pPr>
+    </w:p>
+    <w:p>
+      <w:pPr>
+        <w:rPr>
+          <w:rFonts w:ascii="Arial" w:hAnsi="Arial" w:cs="Arial"/>
+        </w:rPr>
+      </w:pPr>
+    </w:p>
+    <w:p>
+      <w:pPr>
+        <w:rPr>
+          <w:rFonts w:ascii="Arial" w:hAnsi="Arial" w:cs="Arial"/>
+        </w:rPr>
+      </w:pPr>
+    </w:p>
+    <w:p>
+      <w:pPr>
+        <w:rPr>
+          <w:rFonts w:ascii="Arial" w:hAnsi="Arial" w:cs="Arial"/>
+        </w:rPr>
+      </w:pPr>
+    </w:p>
+    <w:p>
+      <w:pPr>
+        <w:rPr>
+          <w:rFonts w:ascii="Arial" w:hAnsi="Arial" w:cs="Arial"/>
+        </w:rPr>
+      </w:pPr>
+    </w:p>
+    <w:p>
+      <w:pPr>
+        <w:rPr>
+          <w:rFonts w:ascii="Arial" w:hAnsi="Arial" w:cs="Arial"/>
+        </w:rPr>
+      </w:pPr>
+    </w:p>
+    <w:p>
+      <w:pPr>
+        <w:jc w:val="right"/>
+        <w:rPr>
+          <w:rFonts w:ascii="Arial" w:hAnsi="Arial" w:cs="Arial"/>
+        </w:rPr>
+      </w:pPr>
+    </w:p>
+    <w:p>
+      <w:pPr>
+        <w:jc w:val="right"/>
+        <w:rPr>
+          <w:rFonts w:ascii="Arial" w:hAnsi="Arial" w:cs="Arial"/>
+        </w:rPr>
+      </w:pPr>
+    </w:p>
+    <w:p>
+      <w:pPr>
+        <w:jc w:val="right"/>
+        <w:rPr>
+          <w:rFonts w:ascii="Arial" w:hAnsi="Arial" w:cs="Arial"/>
+        </w:rPr>
+      </w:pPr>
+    </w:p>
+    <w:p>
+      <w:pPr>
+        <w:jc w:val="right"/>
+        <w:rPr>
+          <w:rFonts w:ascii="Arial" w:hAnsi="Arial" w:cs="Arial"/>
+        </w:rPr>
+      </w:pPr>
+    </w:p>
+    <w:p>
+      <w:pPr>
+        <w:ind w:firstLine="708"/>
+        <w:rPr>
+          <w:rFonts w:ascii="Arial" w:hAnsi="Arial" w:cs="Arial"/>
+        </w:rPr>
+      </w:pPr>
+      <w:r>
+        <w:rPr>
+          <w:rFonts w:ascii="Arial" w:hAnsi="Arial" w:cs="Arial"/>
+        </w:rPr>
+        <w:t>Event dla zdarzenia jednorazowego które jest usuwane po wykonaniu:</w:t>
+      </w:r>
+    </w:p>
+    <w:p>
+      <w:pPr>
+        <w:ind w:firstLine="708"/>
+        <w:rPr>
+          <w:rFonts w:ascii="Arial" w:hAnsi="Arial" w:cs="Arial"/>
+        </w:rPr>
+      </w:pPr>
+      <w:r>
+        <w:rPr>
+          <w:rFonts w:ascii="Arial" w:hAnsi="Arial" w:cs="Arial"/>
+        </w:rPr>
+        <w:drawing>
+          <wp:anchor distT="0" distB="0" distL="114300" distR="114300" simplePos="0" relativeHeight="251660288" behindDoc="1" locked="0" layoutInCell="1" allowOverlap="1" wp14:anchorId="3F9FFFC6">
+            <wp:simplePos x="0" y="0"/>
+            <wp:positionH relativeFrom="margin">
+              <wp:align>center</wp:align>
+            </wp:positionH>
+            <wp:positionV relativeFrom="paragraph">
+              <wp:posOffset>1429385</wp:posOffset>
+            </wp:positionV>
+            <wp:extent cx="3477110" cy="819264"/>
+            <wp:effectExtent l="0" t="0" r="9525" b="0"/>
+            <wp:wrapNone/>
+            <wp:docPr id="2092934567" name="Obraz 1"/>
+            <wp:cNvGraphicFramePr>
+              <a:graphicFrameLocks xmlns:a="http://schemas.openxmlformats.org/drawingml/2006/main" noChangeAspect="1"/>
+            </wp:cNvGraphicFramePr>
+            <a:graphic xmlns:a="http://schemas.openxmlformats.org/drawingml/2006/main">
+              <a:graphicData uri="http://schemas.openxmlformats.org/drawingml/2006/picture">
+                <pic:pic xmlns:pic="http://schemas.openxmlformats.org/drawingml/2006/picture">
+                  <pic:nvPicPr>
+                    <pic:cNvPr id="2092934567" name=""/>
+                    <pic:cNvPicPr/>
+                  </pic:nvPicPr>
+                  <pic:blipFill>
+                    <a:blip r:embed="rId6">
+                      <a:extLst>
+                        <a:ext uri="{28A0092B-C50C-407E-A947-70E740481C1C}">
+                          <a14:useLocalDpi xmlns:a14="http://schemas.microsoft.com/office/drawing/2010/main" val="0"/>
+                        </a:ext>
+                      </a:extLst>
+                    </a:blip>
+                    <a:stretch>
+                      <a:fillRect/>
+                    </a:stretch>
+                  </pic:blipFill>
+                  <pic:spPr>
+                    <a:xfrm>
+                      <a:off x="0" y="0"/>
+                      <a:ext cx="3477110" cy="819264"/>
+                    </a:xfrm>
+                    <a:prstGeom prst="rect">
+                      <a:avLst/>
+                    </a:prstGeom>
+                  </pic:spPr>
+                </pic:pic>
+              </a:graphicData>
+            </a:graphic>
+            <wp14:sizeRelH relativeFrom="page">
+              <wp14:pctWidth>0</wp14:pctWidth>
+            </wp14:sizeRelH>
+            <wp14:sizeRelV relativeFrom="page">
+              <wp14:pctHeight>0</wp14:pctHeight>
+            </wp14:sizeRelV>
+          </wp:anchor>
+        </w:drawing>
+      </w:r>
+      <w:r>
+        <w:rPr>
+          <w:rFonts w:ascii="Arial" w:hAnsi="Arial" w:cs="Arial"/>
+        </w:rPr>
+        <w:drawing>
+          <wp:anchor distT="0" distB="0" distL="114300" distR="114300" simplePos="0" relativeHeight="251659264" behindDoc="1" locked="0" layoutInCell="1" allowOverlap="1" wp14:anchorId="48A780D7">
+            <wp:simplePos x="0" y="0"/>
+            <wp:positionH relativeFrom="margin">
+              <wp:align>center</wp:align>
+            </wp:positionH>
+            <wp:positionV relativeFrom="paragraph">
+              <wp:posOffset>57785</wp:posOffset>
+            </wp:positionV>
+            <wp:extent cx="3896269" cy="1219370"/>
+            <wp:effectExtent l="0" t="0" r="9525" b="0"/>
+            <wp:wrapNone/>
+            <wp:docPr id="67417802" name="Obraz 1"/>
+            <wp:cNvGraphicFramePr>
+              <a:graphicFrameLocks xmlns:a="http://schemas.openxmlformats.org/drawingml/2006/main" noChangeAspect="1"/>
+            </wp:cNvGraphicFramePr>
+            <a:graphic xmlns:a="http://schemas.openxmlformats.org/drawingml/2006/main">
+              <a:graphicData uri="http://schemas.openxmlformats.org/drawingml/2006/picture">
+                <pic:pic xmlns:pic="http://schemas.openxmlformats.org/drawingml/2006/picture">
+                  <pic:nvPicPr>
+                    <pic:cNvPr id="67417802" name=""/>
+                    <pic:cNvPicPr/>
+                  </pic:nvPicPr>
+                  <pic:blipFill>
+                    <a:blip r:embed="rId7">
+                      <a:extLst>
+                        <a:ext uri="{28A0092B-C50C-407E-A947-70E740481C1C}">
+                          <a14:useLocalDpi xmlns:a14="http://schemas.microsoft.com/office/drawing/2010/main" val="0"/>
+                        </a:ext>
+                      </a:extLst>
+                    </a:blip>
+                    <a:stretch>
+                      <a:fillRect/>
+                    </a:stretch>
+                  </pic:blipFill>
+                  <pic:spPr>
+                    <a:xfrm>
+                      <a:off x="0" y="0"/>
+                      <a:ext cx="3896269" cy="1219370"/>
+                    </a:xfrm>
+                    <a:prstGeom prst="rect">
+                      <a:avLst/>
+                    </a:prstGeom>
+                  </pic:spPr>
+                </pic:pic>
+              </a:graphicData>
+            </a:graphic>
+            <wp14:sizeRelH relativeFrom="page">
+              <wp14:pctWidth>0</wp14:pctWidth>
+            </wp14:sizeRelH>
+            <wp14:sizeRelV relativeFrom="page">
+              <wp14:pctHeight>0</wp14:pctHeight>
+            </wp14:sizeRelV>
+          </wp:anchor>
+        </w:drawing>
+      </w:r>
+    </w:p>
+    <w:p>
+      <w:pPr>
+        <w:rPr>
+          <w:rFonts w:ascii="Arial" w:hAnsi="Arial" w:cs="Arial"/>
+        </w:rPr>
+      </w:pPr>
+    </w:p>
+    <w:p>
+      <w:pPr>
+        <w:rPr>
+          <w:rFonts w:ascii="Arial" w:hAnsi="Arial" w:cs="Arial"/>
+        </w:rPr>
+      </w:pPr>
+    </w:p>
+    <w:p>
+      <w:pPr>
+        <w:rPr>
+          <w:rFonts w:ascii="Arial" w:hAnsi="Arial" w:cs="Arial"/>
+        </w:rPr>
+      </w:pPr>
+    </w:p>
+    <w:p>
+      <w:pPr>
+        <w:rPr>
+          <w:rFonts w:ascii="Arial" w:hAnsi="Arial" w:cs="Arial"/>
+        </w:rPr>
+      </w:pPr>
+    </w:p>
+    <w:p>
+      <w:pPr>
+        <w:rPr>
+          <w:rFonts w:ascii="Arial" w:hAnsi="Arial" w:cs="Arial"/>
+        </w:rPr>
+      </w:pPr>
+    </w:p>
+    <w:p>
+      <w:pPr>
+        <w:rPr>
+          <w:rFonts w:ascii="Arial" w:hAnsi="Arial" w:cs="Arial"/>
+        </w:rPr>
+      </w:pPr>
+    </w:p>
+    <w:p>
+      <w:pPr>
+        <w:tabs>
+          <w:tab w:val="left" w:pos="8190"/>
+        </w:tabs>
+        <w:rPr>
+          <w:rFonts w:ascii="Arial" w:hAnsi="Arial" w:cs="Arial"/>
+        </w:rPr>
+      </w:pPr>
+    </w:p>
+    <w:p>
+      <w:pPr>
+        <w:tabs>
+          <w:tab w:val="left" w:pos="8190"/>
+        </w:tabs>
+        <w:rPr>
+          <w:rFonts w:ascii="Arial" w:hAnsi="Arial" w:cs="Arial"/>
+        </w:rPr>
+      </w:pPr>
+    </w:p>
+    <w:p>
+      <w:pPr>
+        <w:tabs>
+          <w:tab w:val="left" w:pos="8190"/>
+        </w:tabs>
+        <w:rPr>
+          <w:rFonts w:ascii="Arial" w:hAnsi="Arial" w:cs="Arial"/>
+        </w:rPr>
+      </w:pPr>
+    </w:p>
+    <w:p>
+      <w:pPr>
+        <w:rPr>
+          <w:rFonts w:ascii="Arial" w:hAnsi="Arial" w:cs="Arial"/>
+        </w:rPr>
+      </w:pPr>
+      <w:r>
+        <w:rPr>
+          <w:rFonts w:ascii="Arial" w:hAnsi="Arial" w:cs="Arial"/>
+        </w:rPr>
+        <w:lastRenderedPageBreak/>
+        <w:t xml:space="preserve">Event dla zdarzenia jednorazowego które </w:t>
+      </w:r>
+      <w:r>
+        <w:rPr>
+          <w:rFonts w:ascii="Arial" w:hAnsi="Arial" w:cs="Arial"/>
+        </w:rPr>
+        <w:t xml:space="preserve">nie </w:t>
+      </w:r>
+      <w:r>
+        <w:rPr>
+          <w:rFonts w:ascii="Arial" w:hAnsi="Arial" w:cs="Arial"/>
+        </w:rPr>
+        <w:t>jest usuwane po wykonaniu:</w:t>
+      </w:r>
+    </w:p>
+    <w:p>
+      <w:pPr>
+        <w:tabs>
+          <w:tab w:val="left" w:pos="8190"/>
+        </w:tabs>
+        <w:rPr>
+          <w:rFonts w:ascii="Arial" w:hAnsi="Arial" w:cs="Arial"/>
+        </w:rPr>
+      </w:pPr>
+      <w:r>
+        <w:rPr>
+          <w:rFonts w:ascii="Arial" w:hAnsi="Arial" w:cs="Arial"/>
+        </w:rPr>
+        <w:drawing>
+          <wp:anchor distT="0" distB="0" distL="114300" distR="114300" simplePos="0" relativeHeight="251662336" behindDoc="1" locked="0" layoutInCell="1" allowOverlap="1" wp14:anchorId="6D594E27">
+            <wp:simplePos x="0" y="0"/>
+            <wp:positionH relativeFrom="margin">
+              <wp:align>right</wp:align>
+            </wp:positionH>
+            <wp:positionV relativeFrom="paragraph">
+              <wp:posOffset>1839595</wp:posOffset>
+            </wp:positionV>
+            <wp:extent cx="5760720" cy="434975"/>
+            <wp:effectExtent l="0" t="0" r="0" b="3175"/>
+            <wp:wrapNone/>
+            <wp:docPr id="401277300" name="Obraz 1"/>
+            <wp:cNvGraphicFramePr>
+              <a:graphicFrameLocks xmlns:a="http://schemas.openxmlformats.org/drawingml/2006/main" noChangeAspect="1"/>
+            </wp:cNvGraphicFramePr>
+            <a:graphic xmlns:a="http://schemas.openxmlformats.org/drawingml/2006/main">
+              <a:graphicData uri="http://schemas.openxmlformats.org/drawingml/2006/picture">
+                <pic:pic xmlns:pic="http://schemas.openxmlformats.org/drawingml/2006/picture">
+                  <pic:nvPicPr>
+                    <pic:cNvPr id="401277300" name=""/>
+                    <pic:cNvPicPr/>
+                  </pic:nvPicPr>
+                  <pic:blipFill>
+                    <a:blip r:embed="rId8">
+                      <a:extLst>
+                        <a:ext uri="{28A0092B-C50C-407E-A947-70E740481C1C}">
+                          <a14:useLocalDpi xmlns:a14="http://schemas.microsoft.com/office/drawing/2010/main" val="0"/>
+                        </a:ext>
+                      </a:extLst>
+                    </a:blip>
+                    <a:stretch>
+                      <a:fillRect/>
+                    </a:stretch>
+                  </pic:blipFill>
+                  <pic:spPr>
+                    <a:xfrm>
+                      <a:off x="0" y="0"/>
+                      <a:ext cx="5760720" cy="434975"/>
+                    </a:xfrm>
+                    <a:prstGeom prst="rect">
+                      <a:avLst/>
+                    </a:prstGeom>
+                  </pic:spPr>
+                </pic:pic>
+              </a:graphicData>
+            </a:graphic>
+            <wp14:sizeRelH relativeFrom="page">
+              <wp14:pctWidth>0</wp14:pctWidth>
+            </wp14:sizeRelH>
+            <wp14:sizeRelV relativeFrom="page">
+              <wp14:pctHeight>0</wp14:pctHeight>
+            </wp14:sizeRelV>
+          </wp:anchor>
+        </w:drawing>
+      </w:r>
+      <w:r>
+        <w:rPr>
+          <w:rFonts w:ascii="Arial" w:hAnsi="Arial" w:cs="Arial"/>
+        </w:rPr>
+        <w:drawing>
+          <wp:anchor distT="0" distB="0" distL="114300" distR="114300" simplePos="0" relativeHeight="251661312" behindDoc="1" locked="0" layoutInCell="1" allowOverlap="1" wp14:anchorId="49CCB898">
+            <wp:simplePos x="0" y="0"/>
+            <wp:positionH relativeFrom="margin">
+              <wp:align>center</wp:align>
+            </wp:positionH>
+            <wp:positionV relativeFrom="paragraph">
+              <wp:posOffset>20320</wp:posOffset>
+            </wp:positionV>
+            <wp:extent cx="4153480" cy="1619476"/>
+            <wp:effectExtent l="0" t="0" r="0" b="0"/>
+            <wp:wrapNone/>
+            <wp:docPr id="1671570591" name="Obraz 1"/>
+            <wp:cNvGraphicFramePr>
+              <a:graphicFrameLocks xmlns:a="http://schemas.openxmlformats.org/drawingml/2006/main" noChangeAspect="1"/>
+            </wp:cNvGraphicFramePr>
+            <a:graphic xmlns:a="http://schemas.openxmlformats.org/drawingml/2006/main">
+              <a:graphicData uri="http://schemas.openxmlformats.org/drawingml/2006/picture">
+                <pic:pic xmlns:pic="http://schemas.openxmlformats.org/drawingml/2006/picture">
+                  <pic:nvPicPr>
+                    <pic:cNvPr id="1671570591" name=""/>
+                    <pic:cNvPicPr/>
+                  </pic:nvPicPr>
+                  <pic:blipFill>
+                    <a:blip r:embed="rId9">
+                      <a:extLst>
+                        <a:ext uri="{28A0092B-C50C-407E-A947-70E740481C1C}">
+                          <a14:useLocalDpi xmlns:a14="http://schemas.microsoft.com/office/drawing/2010/main" val="0"/>
+                        </a:ext>
+                      </a:extLst>
+                    </a:blip>
+                    <a:stretch>
+                      <a:fillRect/>
+                    </a:stretch>
+                  </pic:blipFill>
+                  <pic:spPr>
+                    <a:xfrm>
+                      <a:off x="0" y="0"/>
+                      <a:ext cx="4153480" cy="1619476"/>
+                    </a:xfrm>
+                    <a:prstGeom prst="rect">
+                      <a:avLst/>
+                    </a:prstGeom>
+                  </pic:spPr>
+                </pic:pic>
+              </a:graphicData>
+            </a:graphic>
+            <wp14:sizeRelH relativeFrom="page">
+              <wp14:pctWidth>0</wp14:pctWidth>
+            </wp14:sizeRelH>
+            <wp14:sizeRelV relativeFrom="page">
+              <wp14:pctHeight>0</wp14:pctHeight>
+            </wp14:sizeRelV>
+          </wp:anchor>
+        </w:drawing>
+      </w:r>
+    </w:p>
+    <w:p>
+      <w:pPr>
+        <w:rPr>
+          <w:rFonts w:ascii="Arial" w:hAnsi="Arial" w:cs="Arial"/>
+        </w:rPr>
+      </w:pPr>
+    </w:p>
+    <w:p>
+      <w:pPr>
+        <w:rPr>
+          <w:rFonts w:ascii="Arial" w:hAnsi="Arial" w:cs="Arial"/>
+        </w:rPr>
+      </w:pPr>
+    </w:p>
+    <w:p>
+      <w:pPr>
+        <w:rPr>
+          <w:rFonts w:ascii="Arial" w:hAnsi="Arial" w:cs="Arial"/>
+        </w:rPr>
+      </w:pPr>
+    </w:p>
+    <w:p>
+      <w:pPr>
+        <w:rPr>
+          <w:rFonts w:ascii="Arial" w:hAnsi="Arial" w:cs="Arial"/>
+        </w:rPr>
+      </w:pPr>
+    </w:p>
+    <w:p>
+      <w:pPr>
+        <w:rPr>
+          <w:rFonts w:ascii="Arial" w:hAnsi="Arial" w:cs="Arial"/>
+        </w:rPr>
+      </w:pPr>
+    </w:p>
+    <w:p>
+      <w:pPr>
+        <w:rPr>
+          <w:rFonts w:ascii="Arial" w:hAnsi="Arial" w:cs="Arial"/>
+        </w:rPr>
+      </w:pPr>
+    </w:p>
+    <w:p>
+      <w:pPr>
+        <w:rPr>
+          <w:rFonts w:ascii="Arial" w:hAnsi="Arial" w:cs="Arial"/>
+        </w:rPr>
+      </w:pPr>
+    </w:p>
+    <w:p>
+      <w:pPr>
+        <w:rPr>
+          <w:rFonts w:ascii="Arial" w:hAnsi="Arial" w:cs="Arial"/>
+        </w:rPr>
+      </w:pPr>
+    </w:p>
+    <w:p>
+      <w:pPr>
+        <w:rPr>
+          <w:rFonts w:ascii="Arial" w:hAnsi="Arial" w:cs="Arial"/>
+        </w:rPr>
+      </w:pPr>
+    </w:p>
+    <w:p>
+      <w:pPr>
+        <w:rPr>
+          <w:rFonts w:ascii="Arial" w:hAnsi="Arial" w:cs="Arial"/>
+        </w:rPr>
+      </w:pPr>
+    </w:p>
+    <w:p>
+      <w:pPr>
+        <w:rPr>
+          <w:rFonts w:ascii="Arial" w:hAnsi="Arial" w:cs="Arial"/>
+        </w:rPr>
+      </w:pPr>
+    </w:p>
+    <w:p>
+      <w:pPr>
+        <w:rPr>
+          <w:rFonts w:ascii="Arial" w:hAnsi="Arial" w:cs="Arial"/>
+        </w:rPr>
+      </w:pPr>
+      <w:r>
+        <w:rPr>
+          <w:rFonts w:ascii="Arial" w:hAnsi="Arial" w:cs="Arial"/>
+        </w:rPr>
+        <w:t>Event dla zdarzenia cyklicznego wraz z wyświetlaniem procesów i danych:</w:t>
+      </w:r>
+    </w:p>
+    <w:p>
+      <w:pPr>
+        <w:rPr>
+          <w:rFonts w:ascii="Arial" w:hAnsi="Arial" w:cs="Arial"/>
+        </w:rPr>
+      </w:pPr>
+      <w:r>
+        <w:rPr>
+          <w:rFonts w:ascii="Arial" w:hAnsi="Arial" w:cs="Arial"/>
+        </w:rPr>
+        <w:drawing>
+          <wp:anchor distT="0" distB="0" distL="114300" distR="114300" simplePos="0" relativeHeight="251665408" behindDoc="1" locked="0" layoutInCell="1" allowOverlap="1" wp14:anchorId="7D1181F3">
+            <wp:simplePos x="0" y="0"/>
+            <wp:positionH relativeFrom="margin">
+              <wp:align>center</wp:align>
+            </wp:positionH>
+            <wp:positionV relativeFrom="paragraph">
+              <wp:posOffset>3600450</wp:posOffset>
+            </wp:positionV>
+            <wp:extent cx="3324689" cy="1571844"/>
+            <wp:effectExtent l="0" t="0" r="9525" b="9525"/>
+            <wp:wrapNone/>
+            <wp:docPr id="295472524" name="Obraz 1"/>
+            <wp:cNvGraphicFramePr>
+              <a:graphicFrameLocks xmlns:a="http://schemas.openxmlformats.org/drawingml/2006/main" noChangeAspect="1"/>
+            </wp:cNvGraphicFramePr>
+            <a:graphic xmlns:a="http://schemas.openxmlformats.org/drawingml/2006/main">
+              <a:graphicData uri="http://schemas.openxmlformats.org/drawingml/2006/picture">
+                <pic:pic xmlns:pic="http://schemas.openxmlformats.org/drawingml/2006/picture">
+                  <pic:nvPicPr>
+                    <pic:cNvPr id="295472524" name=""/>
+                    <pic:cNvPicPr/>
+                  </pic:nvPicPr>
+                  <pic:blipFill>
+                    <a:blip r:embed="rId10">
+                      <a:extLst>
+                        <a:ext uri="{28A0092B-C50C-407E-A947-70E740481C1C}">
+                          <a14:useLocalDpi xmlns:a14="http://schemas.microsoft.com/office/drawing/2010/main" val="0"/>
+                        </a:ext>
+                      </a:extLst>
+                    </a:blip>
+                    <a:stretch>
+                      <a:fillRect/>
+                    </a:stretch>
+                  </pic:blipFill>
+                  <pic:spPr>
+                    <a:xfrm>
+                      <a:off x="0" y="0"/>
+                      <a:ext cx="3324689" cy="1571844"/>
+                    </a:xfrm>
+                    <a:prstGeom prst="rect">
+                      <a:avLst/>
+                    </a:prstGeom>
+                  </pic:spPr>
+                </pic:pic>
+              </a:graphicData>
+            </a:graphic>
+            <wp14:sizeRelH relativeFrom="page">
+              <wp14:pctWidth>0</wp14:pctWidth>
+            </wp14:sizeRelH>
+            <wp14:sizeRelV relativeFrom="page">
+              <wp14:pctHeight>0</wp14:pctHeight>
+            </wp14:sizeRelV>
+          </wp:anchor>
+        </w:drawing>
+      </w:r>
+      <w:r>
+        <w:rPr>
+          <w:rFonts w:ascii="Arial" w:hAnsi="Arial" w:cs="Arial"/>
+        </w:rPr>
+        <w:drawing>
+          <wp:anchor distT="0" distB="0" distL="114300" distR="114300" simplePos="0" relativeHeight="251664384" behindDoc="1" locked="0" layoutInCell="1" allowOverlap="1" wp14:anchorId="4927AFCD">
+            <wp:simplePos x="0" y="0"/>
+            <wp:positionH relativeFrom="margin">
+              <wp:align>right</wp:align>
+            </wp:positionH>
+            <wp:positionV relativeFrom="paragraph">
+              <wp:posOffset>2809875</wp:posOffset>
+            </wp:positionV>
+            <wp:extent cx="5760720" cy="551815"/>
+            <wp:effectExtent l="0" t="0" r="0" b="635"/>
+            <wp:wrapNone/>
+            <wp:docPr id="639608840" name="Obraz 1"/>
+            <wp:cNvGraphicFramePr>
+              <a:graphicFrameLocks xmlns:a="http://schemas.openxmlformats.org/drawingml/2006/main" noChangeAspect="1"/>
+            </wp:cNvGraphicFramePr>
+            <a:graphic xmlns:a="http://schemas.openxmlformats.org/drawingml/2006/main">
+              <a:graphicData uri="http://schemas.openxmlformats.org/drawingml/2006/picture">
+                <pic:pic xmlns:pic="http://schemas.openxmlformats.org/drawingml/2006/picture">
+                  <pic:nvPicPr>
+                    <pic:cNvPr id="639608840" name=""/>
+                    <pic:cNvPicPr/>
+                  </pic:nvPicPr>
+                  <pic:blipFill>
+                    <a:blip r:embed="rId11">
+                      <a:extLst>
+                        <a:ext uri="{28A0092B-C50C-407E-A947-70E740481C1C}">
+                          <a14:useLocalDpi xmlns:a14="http://schemas.microsoft.com/office/drawing/2010/main" val="0"/>
+                        </a:ext>
+                      </a:extLst>
+                    </a:blip>
+                    <a:stretch>
+                      <a:fillRect/>
+                    </a:stretch>
+                  </pic:blipFill>
+                  <pic:spPr>
+                    <a:xfrm>
+                      <a:off x="0" y="0"/>
+                      <a:ext cx="5760720" cy="551815"/>
+                    </a:xfrm>
+                    <a:prstGeom prst="rect">
+                      <a:avLst/>
+                    </a:prstGeom>
+                  </pic:spPr>
+                </pic:pic>
+              </a:graphicData>
+            </a:graphic>
+            <wp14:sizeRelH relativeFrom="page">
+              <wp14:pctWidth>0</wp14:pctWidth>
+            </wp14:sizeRelH>
+            <wp14:sizeRelV relativeFrom="page">
+              <wp14:pctHeight>0</wp14:pctHeight>
+            </wp14:sizeRelV>
+          </wp:anchor>
+        </w:drawing>
+      </w:r>
+      <w:r>
+        <w:rPr>
+          <w:rFonts w:ascii="Arial" w:hAnsi="Arial" w:cs="Arial"/>
+        </w:rPr>
+        <w:drawing>
+          <wp:anchor distT="0" distB="0" distL="114300" distR="114300" simplePos="0" relativeHeight="251663360" behindDoc="1" locked="0" layoutInCell="1" allowOverlap="1" wp14:anchorId="5F41531B">
+            <wp:simplePos x="0" y="0"/>
+            <wp:positionH relativeFrom="margin">
+              <wp:align>center</wp:align>
+            </wp:positionH>
+            <wp:positionV relativeFrom="paragraph">
+              <wp:posOffset>152400</wp:posOffset>
+            </wp:positionV>
+            <wp:extent cx="3886742" cy="2438740"/>
+            <wp:effectExtent l="0" t="0" r="0" b="0"/>
+            <wp:wrapNone/>
+            <wp:docPr id="1967530640" name="Obraz 1"/>
+            <wp:cNvGraphicFramePr>
+              <a:graphicFrameLocks xmlns:a="http://schemas.openxmlformats.org/drawingml/2006/main" noChangeAspect="1"/>
+            </wp:cNvGraphicFramePr>
+            <a:graphic xmlns:a="http://schemas.openxmlformats.org/drawingml/2006/main">
+              <a:graphicData uri="http://schemas.openxmlformats.org/drawingml/2006/picture">
+                <pic:pic xmlns:pic="http://schemas.openxmlformats.org/drawingml/2006/picture">
+                  <pic:nvPicPr>
+                    <pic:cNvPr id="1967530640" name=""/>
+                    <pic:cNvPicPr/>
+                  </pic:nvPicPr>
+                  <pic:blipFill>
+                    <a:blip r:embed="rId12">
+                      <a:extLst>
+                        <a:ext uri="{28A0092B-C50C-407E-A947-70E740481C1C}">
+                          <a14:useLocalDpi xmlns:a14="http://schemas.microsoft.com/office/drawing/2010/main" val="0"/>
+                        </a:ext>
+                      </a:extLst>
+                    </a:blip>
+                    <a:stretch>
+                      <a:fillRect/>
+                    </a:stretch>
+                  </pic:blipFill>
+                  <pic:spPr>
+                    <a:xfrm>
+                      <a:off x="0" y="0"/>
+                      <a:ext cx="3886742" cy="2438740"/>
+                    </a:xfrm>
+                    <a:prstGeom prst="rect">
+                      <a:avLst/>
+                    </a:prstGeom>
+                  </pic:spPr>
+                </pic:pic>
+              </a:graphicData>
+            </a:graphic>
+            <wp14:sizeRelH relativeFrom="page">
+              <wp14:pctWidth>0</wp14:pctWidth>
+            </wp14:sizeRelH>
+            <wp14:sizeRelV relativeFrom="page">
+              <wp14:pctHeight>0</wp14:pctHeight>
+            </wp14:sizeRelV>
+          </wp:anchor>
+        </w:drawing>
       </w:r>
     </w:p>
     <w:sectPr>

</xml_diff>